<commit_message>
Finalize app for publishing.
</commit_message>
<xml_diff>
--- a/documents/curriculus-report.docx
+++ b/documents/curriculus-report.docx
@@ -1145,6 +1145,27 @@
           <w:rPr>
             <w:rStyle w:val="Hyperlink"/>
           </w:rPr>
+          <w:t>https://fascinating-bunny-10c96f.netlify.app</w:t>
+        </w:r>
+      </w:hyperlink>
+    </w:p>
+    <w:p>
+      <w:pPr>
+        <w:pStyle w:val="Normalsis"/>
+      </w:pPr>
+      <w:r>
+        <w:t>&amp;</w:t>
+      </w:r>
+    </w:p>
+    <w:p>
+      <w:pPr>
+        <w:pStyle w:val="Normalsis"/>
+      </w:pPr>
+      <w:hyperlink r:id="rId12" w:history="1">
+        <w:r>
+          <w:rPr>
+            <w:rStyle w:val="Hyperlink"/>
+          </w:rPr>
           <w:t>https://curriculus.onrender.com</w:t>
         </w:r>
       </w:hyperlink>
@@ -1163,7 +1184,7 @@
       <w:pPr>
         <w:pStyle w:val="Normalsis"/>
       </w:pPr>
-      <w:hyperlink r:id="rId12" w:history="1">
+      <w:hyperlink r:id="rId13" w:history="1">
         <w:r>
           <w:rPr>
             <w:rStyle w:val="Hyperlink"/>
@@ -1186,7 +1207,7 @@
       <w:pPr>
         <w:pStyle w:val="Normalsis"/>
       </w:pPr>
-      <w:hyperlink r:id="rId13" w:history="1">
+      <w:hyperlink r:id="rId14" w:history="1">
         <w:r>
           <w:rPr>
             <w:rStyle w:val="Hyperlink"/>
@@ -1196,7 +1217,7 @@
       </w:hyperlink>
     </w:p>
     <w:sectPr>
-      <w:headerReference w:type="default" r:id="rId14"/>
+      <w:headerReference w:type="default" r:id="rId15"/>
       <w:pgSz w:w="11906" w:h="16838"/>
       <w:pgMar w:top="567" w:right="567" w:bottom="567" w:left="1134" w:header="709" w:footer="709" w:gutter="0"/>
       <w:cols w:space="708"/>
@@ -3862,196 +3883,6 @@
 </file>
 
 <file path=customXml/item1.xml><?xml version="1.0" encoding="utf-8"?>
-<b:Sources xmlns:b="http://schemas.openxmlformats.org/officeDocument/2006/bibliography" xmlns="http://schemas.openxmlformats.org/officeDocument/2006/bibliography" SelectedStyle="\APASixthEditionOfficeOnline.xsl" StyleName="APA" Version="6"/>
-</file>
-
-<file path=customXml/item2.xml><?xml version="1.0" encoding="utf-8"?>
-<?mso-contentType ?>
-<FormTemplates xmlns="http://schemas.microsoft.com/sharepoint/v3/contenttype/forms">
-  <Display>DocumentLibraryForm</Display>
-  <Edit>DocumentLibraryForm</Edit>
-  <New>DocumentLibraryForm</New>
-</FormTemplates>
-</file>
-
-<file path=customXml/item3.xml><?xml version="1.0" encoding="utf-8"?>
-<ct:contentTypeSchema xmlns:ct="http://schemas.microsoft.com/office/2006/metadata/contentType" xmlns:ma="http://schemas.microsoft.com/office/2006/metadata/properties/metaAttributes" ct:_="" ma:_="" ma:contentTypeName="Asiakirja" ma:contentTypeID="0x0101004093BCCABBDCBF43AC4B7B7DFE63025E" ma:contentTypeVersion="6" ma:contentTypeDescription="Luo uusi asiakirja." ma:contentTypeScope="" ma:versionID="b74c18d7812ae10b4fc256135d6f111a">
-  <xsd:schema xmlns:xsd="http://www.w3.org/2001/XMLSchema" xmlns:xs="http://www.w3.org/2001/XMLSchema" xmlns:p="http://schemas.microsoft.com/office/2006/metadata/properties" xmlns:ns2="197955f4-ce26-443b-aeb7-f9a4aeb44b4f" xmlns:ns3="a03b8f83-c94d-416f-ba65-7f608c5c1693" targetNamespace="http://schemas.microsoft.com/office/2006/metadata/properties" ma:root="true" ma:fieldsID="de3bcc1260c752bd654308bc2a44ef3d" ns2:_="" ns3:_="">
-    <xsd:import namespace="197955f4-ce26-443b-aeb7-f9a4aeb44b4f"/>
-    <xsd:import namespace="a03b8f83-c94d-416f-ba65-7f608c5c1693"/>
-    <xsd:element name="properties">
-      <xsd:complexType>
-        <xsd:sequence>
-          <xsd:element name="documentManagement">
-            <xsd:complexType>
-              <xsd:all>
-                <xsd:element ref="ns2:MediaServiceMetadata" minOccurs="0"/>
-                <xsd:element ref="ns2:MediaServiceFastMetadata" minOccurs="0"/>
-                <xsd:element ref="ns3:SharedWithUsers" minOccurs="0"/>
-                <xsd:element ref="ns3:SharedWithDetails" minOccurs="0"/>
-                <xsd:element ref="ns2:MediaServiceObjectDetectorVersions" minOccurs="0"/>
-                <xsd:element ref="ns2:MediaServiceSearchProperties" minOccurs="0"/>
-              </xsd:all>
-            </xsd:complexType>
-          </xsd:element>
-        </xsd:sequence>
-      </xsd:complexType>
-    </xsd:element>
-  </xsd:schema>
-  <xsd:schema xmlns:xsd="http://www.w3.org/2001/XMLSchema" xmlns:xs="http://www.w3.org/2001/XMLSchema" xmlns:dms="http://schemas.microsoft.com/office/2006/documentManagement/types" xmlns:pc="http://schemas.microsoft.com/office/infopath/2007/PartnerControls" targetNamespace="197955f4-ce26-443b-aeb7-f9a4aeb44b4f" elementFormDefault="qualified">
-    <xsd:import namespace="http://schemas.microsoft.com/office/2006/documentManagement/types"/>
-    <xsd:import namespace="http://schemas.microsoft.com/office/infopath/2007/PartnerControls"/>
-    <xsd:element name="MediaServiceMetadata" ma:index="8" nillable="true" ma:displayName="MediaServiceMetadata" ma:hidden="true" ma:internalName="MediaServiceMetadata" ma:readOnly="true">
-      <xsd:simpleType>
-        <xsd:restriction base="dms:Note"/>
-      </xsd:simpleType>
-    </xsd:element>
-    <xsd:element name="MediaServiceFastMetadata" ma:index="9" nillable="true" ma:displayName="MediaServiceFastMetadata" ma:hidden="true" ma:internalName="MediaServiceFastMetadata" ma:readOnly="true">
-      <xsd:simpleType>
-        <xsd:restriction base="dms:Note"/>
-      </xsd:simpleType>
-    </xsd:element>
-    <xsd:element name="MediaServiceObjectDetectorVersions" ma:index="12" nillable="true" ma:displayName="MediaServiceObjectDetectorVersions" ma:hidden="true" ma:indexed="true" ma:internalName="MediaServiceObjectDetectorVersions" ma:readOnly="true">
-      <xsd:simpleType>
-        <xsd:restriction base="dms:Text"/>
-      </xsd:simpleType>
-    </xsd:element>
-    <xsd:element name="MediaServiceSearchProperties" ma:index="13" nillable="true" ma:displayName="MediaServiceSearchProperties" ma:hidden="true" ma:internalName="MediaServiceSearchProperties" ma:readOnly="true">
-      <xsd:simpleType>
-        <xsd:restriction base="dms:Note"/>
-      </xsd:simpleType>
-    </xsd:element>
-  </xsd:schema>
-  <xsd:schema xmlns:xsd="http://www.w3.org/2001/XMLSchema" xmlns:xs="http://www.w3.org/2001/XMLSchema" xmlns:dms="http://schemas.microsoft.com/office/2006/documentManagement/types" xmlns:pc="http://schemas.microsoft.com/office/infopath/2007/PartnerControls" targetNamespace="a03b8f83-c94d-416f-ba65-7f608c5c1693" elementFormDefault="qualified">
-    <xsd:import namespace="http://schemas.microsoft.com/office/2006/documentManagement/types"/>
-    <xsd:import namespace="http://schemas.microsoft.com/office/infopath/2007/PartnerControls"/>
-    <xsd:element name="SharedWithUsers" ma:index="10" nillable="true" ma:displayName="Jaettu" ma:internalName="SharedWithUsers" ma:readOnly="true">
-      <xsd:complexType>
-        <xsd:complexContent>
-          <xsd:extension base="dms:UserMulti">
-            <xsd:sequence>
-              <xsd:element name="UserInfo" minOccurs="0" maxOccurs="unbounded">
-                <xsd:complexType>
-                  <xsd:sequence>
-                    <xsd:element name="DisplayName" type="xsd:string" minOccurs="0"/>
-                    <xsd:element name="AccountId" type="dms:UserId" minOccurs="0" nillable="true"/>
-                    <xsd:element name="AccountType" type="xsd:string" minOccurs="0"/>
-                  </xsd:sequence>
-                </xsd:complexType>
-              </xsd:element>
-            </xsd:sequence>
-          </xsd:extension>
-        </xsd:complexContent>
-      </xsd:complexType>
-    </xsd:element>
-    <xsd:element name="SharedWithDetails" ma:index="11" nillable="true" ma:displayName="Jakamisen tiedot" ma:internalName="SharedWithDetails" ma:readOnly="true">
-      <xsd:simpleType>
-        <xsd:restriction base="dms:Note">
-          <xsd:maxLength value="255"/>
-        </xsd:restriction>
-      </xsd:simpleType>
-    </xsd:element>
-  </xsd:schema>
-  <xsd:schema xmlns="http://schemas.openxmlformats.org/package/2006/metadata/core-properties" xmlns:xsd="http://www.w3.org/2001/XMLSchema" xmlns:xsi="http://www.w3.org/2001/XMLSchema-instance" xmlns:dc="http://purl.org/dc/elements/1.1/" xmlns:dcterms="http://purl.org/dc/terms/" xmlns:odoc="http://schemas.microsoft.com/internal/obd" targetNamespace="http://schemas.openxmlformats.org/package/2006/metadata/core-properties" elementFormDefault="qualified" attributeFormDefault="unqualified" blockDefault="#all">
-    <xsd:import namespace="http://purl.org/dc/elements/1.1/" schemaLocation="http://dublincore.org/schemas/xmls/qdc/2003/04/02/dc.xsd"/>
-    <xsd:import namespace="http://purl.org/dc/terms/" schemaLocation="http://dublincore.org/schemas/xmls/qdc/2003/04/02/dcterms.xsd"/>
-    <xsd:element name="coreProperties" type="CT_coreProperties"/>
-    <xsd:complexType name="CT_coreProperties">
-      <xsd:all>
-        <xsd:element ref="dc:creator" minOccurs="0" maxOccurs="1"/>
-        <xsd:element ref="dcterms:created" minOccurs="0" maxOccurs="1"/>
-        <xsd:element ref="dc:identifier" minOccurs="0" maxOccurs="1"/>
-        <xsd:element name="contentType" minOccurs="0" maxOccurs="1" type="xsd:string" ma:index="0" ma:displayName="Sisältölaji"/>
-        <xsd:element ref="dc:title" minOccurs="0" maxOccurs="1" ma:index="4" ma:displayName="Otsikko"/>
-        <xsd:element ref="dc:subject" minOccurs="0" maxOccurs="1"/>
-        <xsd:element ref="dc:description" minOccurs="0" maxOccurs="1"/>
-        <xsd:element name="keywords" minOccurs="0" maxOccurs="1" type="xsd:string"/>
-        <xsd:element ref="dc:language" minOccurs="0" maxOccurs="1"/>
-        <xsd:element name="category" minOccurs="0" maxOccurs="1" type="xsd:string"/>
-        <xsd:element name="version" minOccurs="0" maxOccurs="1" type="xsd:string"/>
-        <xsd:element name="revision" minOccurs="0" maxOccurs="1" type="xsd:string">
-          <xsd:annotation>
-            <xsd:documentation>
-                        This value indicates the number of saves or revisions. The application is responsible for updating this value after each revision.
-                    </xsd:documentation>
-          </xsd:annotation>
-        </xsd:element>
-        <xsd:element name="lastModifiedBy" minOccurs="0" maxOccurs="1" type="xsd:string"/>
-        <xsd:element ref="dcterms:modified" minOccurs="0" maxOccurs="1"/>
-        <xsd:element name="contentStatus" minOccurs="0" maxOccurs="1" type="xsd:string"/>
-      </xsd:all>
-    </xsd:complexType>
-  </xsd:schema>
-  <xs:schema xmlns:pc="http://schemas.microsoft.com/office/infopath/2007/PartnerControls" xmlns:xs="http://www.w3.org/2001/XMLSchema" targetNamespace="http://schemas.microsoft.com/office/infopath/2007/PartnerControls" elementFormDefault="qualified" attributeFormDefault="unqualified">
-    <xs:element name="Person">
-      <xs:complexType>
-        <xs:sequence>
-          <xs:element ref="pc:DisplayName" minOccurs="0"/>
-          <xs:element ref="pc:AccountId" minOccurs="0"/>
-          <xs:element ref="pc:AccountType" minOccurs="0"/>
-        </xs:sequence>
-      </xs:complexType>
-    </xs:element>
-    <xs:element name="DisplayName" type="xs:string"/>
-    <xs:element name="AccountId" type="xs:string"/>
-    <xs:element name="AccountType" type="xs:string"/>
-    <xs:element name="BDCAssociatedEntity">
-      <xs:complexType>
-        <xs:sequence>
-          <xs:element ref="pc:BDCEntity" minOccurs="0" maxOccurs="unbounded"/>
-        </xs:sequence>
-        <xs:attribute ref="pc:EntityNamespace"/>
-        <xs:attribute ref="pc:EntityName"/>
-        <xs:attribute ref="pc:SystemInstanceName"/>
-        <xs:attribute ref="pc:AssociationName"/>
-      </xs:complexType>
-    </xs:element>
-    <xs:attribute name="EntityNamespace" type="xs:string"/>
-    <xs:attribute name="EntityName" type="xs:string"/>
-    <xs:attribute name="SystemInstanceName" type="xs:string"/>
-    <xs:attribute name="AssociationName" type="xs:string"/>
-    <xs:element name="BDCEntity">
-      <xs:complexType>
-        <xs:sequence>
-          <xs:element ref="pc:EntityDisplayName" minOccurs="0"/>
-          <xs:element ref="pc:EntityInstanceReference" minOccurs="0"/>
-          <xs:element ref="pc:EntityId1" minOccurs="0"/>
-          <xs:element ref="pc:EntityId2" minOccurs="0"/>
-          <xs:element ref="pc:EntityId3" minOccurs="0"/>
-          <xs:element ref="pc:EntityId4" minOccurs="0"/>
-          <xs:element ref="pc:EntityId5" minOccurs="0"/>
-        </xs:sequence>
-      </xs:complexType>
-    </xs:element>
-    <xs:element name="EntityDisplayName" type="xs:string"/>
-    <xs:element name="EntityInstanceReference" type="xs:string"/>
-    <xs:element name="EntityId1" type="xs:string"/>
-    <xs:element name="EntityId2" type="xs:string"/>
-    <xs:element name="EntityId3" type="xs:string"/>
-    <xs:element name="EntityId4" type="xs:string"/>
-    <xs:element name="EntityId5" type="xs:string"/>
-    <xs:element name="Terms">
-      <xs:complexType>
-        <xs:sequence>
-          <xs:element ref="pc:TermInfo" minOccurs="0" maxOccurs="unbounded"/>
-        </xs:sequence>
-      </xs:complexType>
-    </xs:element>
-    <xs:element name="TermInfo">
-      <xs:complexType>
-        <xs:sequence>
-          <xs:element ref="pc:TermName" minOccurs="0"/>
-          <xs:element ref="pc:TermId" minOccurs="0"/>
-        </xs:sequence>
-      </xs:complexType>
-    </xs:element>
-    <xs:element name="TermName" type="xs:string"/>
-    <xs:element name="TermId" type="xs:string"/>
-  </xs:schema>
-</ct:contentTypeSchema>
-</file>
-
-<file path=customXml/item4.xml><?xml version="1.0" encoding="utf-8"?>
 <p:properties xmlns:p="http://schemas.microsoft.com/office/2006/metadata/properties" xmlns:xsi="http://www.w3.org/2001/XMLSchema-instance" xmlns:pc="http://schemas.microsoft.com/office/infopath/2007/PartnerControls">
   <documentManagement>
     <SharedWithUsers xmlns="a03b8f83-c94d-416f-ba65-7f608c5c1693">
@@ -4255,23 +4086,207 @@
 </p:properties>
 </file>
 
+<file path=customXml/item2.xml><?xml version="1.0" encoding="utf-8"?>
+<ct:contentTypeSchema xmlns:ct="http://schemas.microsoft.com/office/2006/metadata/contentType" xmlns:ma="http://schemas.microsoft.com/office/2006/metadata/properties/metaAttributes" ct:_="" ma:_="" ma:contentTypeName="Asiakirja" ma:contentTypeID="0x0101004093BCCABBDCBF43AC4B7B7DFE63025E" ma:contentTypeVersion="6" ma:contentTypeDescription="Luo uusi asiakirja." ma:contentTypeScope="" ma:versionID="b74c18d7812ae10b4fc256135d6f111a">
+  <xsd:schema xmlns:xsd="http://www.w3.org/2001/XMLSchema" xmlns:xs="http://www.w3.org/2001/XMLSchema" xmlns:p="http://schemas.microsoft.com/office/2006/metadata/properties" xmlns:ns2="197955f4-ce26-443b-aeb7-f9a4aeb44b4f" xmlns:ns3="a03b8f83-c94d-416f-ba65-7f608c5c1693" targetNamespace="http://schemas.microsoft.com/office/2006/metadata/properties" ma:root="true" ma:fieldsID="de3bcc1260c752bd654308bc2a44ef3d" ns2:_="" ns3:_="">
+    <xsd:import namespace="197955f4-ce26-443b-aeb7-f9a4aeb44b4f"/>
+    <xsd:import namespace="a03b8f83-c94d-416f-ba65-7f608c5c1693"/>
+    <xsd:element name="properties">
+      <xsd:complexType>
+        <xsd:sequence>
+          <xsd:element name="documentManagement">
+            <xsd:complexType>
+              <xsd:all>
+                <xsd:element ref="ns2:MediaServiceMetadata" minOccurs="0"/>
+                <xsd:element ref="ns2:MediaServiceFastMetadata" minOccurs="0"/>
+                <xsd:element ref="ns3:SharedWithUsers" minOccurs="0"/>
+                <xsd:element ref="ns3:SharedWithDetails" minOccurs="0"/>
+                <xsd:element ref="ns2:MediaServiceObjectDetectorVersions" minOccurs="0"/>
+                <xsd:element ref="ns2:MediaServiceSearchProperties" minOccurs="0"/>
+              </xsd:all>
+            </xsd:complexType>
+          </xsd:element>
+        </xsd:sequence>
+      </xsd:complexType>
+    </xsd:element>
+  </xsd:schema>
+  <xsd:schema xmlns:xsd="http://www.w3.org/2001/XMLSchema" xmlns:xs="http://www.w3.org/2001/XMLSchema" xmlns:dms="http://schemas.microsoft.com/office/2006/documentManagement/types" xmlns:pc="http://schemas.microsoft.com/office/infopath/2007/PartnerControls" targetNamespace="197955f4-ce26-443b-aeb7-f9a4aeb44b4f" elementFormDefault="qualified">
+    <xsd:import namespace="http://schemas.microsoft.com/office/2006/documentManagement/types"/>
+    <xsd:import namespace="http://schemas.microsoft.com/office/infopath/2007/PartnerControls"/>
+    <xsd:element name="MediaServiceMetadata" ma:index="8" nillable="true" ma:displayName="MediaServiceMetadata" ma:hidden="true" ma:internalName="MediaServiceMetadata" ma:readOnly="true">
+      <xsd:simpleType>
+        <xsd:restriction base="dms:Note"/>
+      </xsd:simpleType>
+    </xsd:element>
+    <xsd:element name="MediaServiceFastMetadata" ma:index="9" nillable="true" ma:displayName="MediaServiceFastMetadata" ma:hidden="true" ma:internalName="MediaServiceFastMetadata" ma:readOnly="true">
+      <xsd:simpleType>
+        <xsd:restriction base="dms:Note"/>
+      </xsd:simpleType>
+    </xsd:element>
+    <xsd:element name="MediaServiceObjectDetectorVersions" ma:index="12" nillable="true" ma:displayName="MediaServiceObjectDetectorVersions" ma:hidden="true" ma:indexed="true" ma:internalName="MediaServiceObjectDetectorVersions" ma:readOnly="true">
+      <xsd:simpleType>
+        <xsd:restriction base="dms:Text"/>
+      </xsd:simpleType>
+    </xsd:element>
+    <xsd:element name="MediaServiceSearchProperties" ma:index="13" nillable="true" ma:displayName="MediaServiceSearchProperties" ma:hidden="true" ma:internalName="MediaServiceSearchProperties" ma:readOnly="true">
+      <xsd:simpleType>
+        <xsd:restriction base="dms:Note"/>
+      </xsd:simpleType>
+    </xsd:element>
+  </xsd:schema>
+  <xsd:schema xmlns:xsd="http://www.w3.org/2001/XMLSchema" xmlns:xs="http://www.w3.org/2001/XMLSchema" xmlns:dms="http://schemas.microsoft.com/office/2006/documentManagement/types" xmlns:pc="http://schemas.microsoft.com/office/infopath/2007/PartnerControls" targetNamespace="a03b8f83-c94d-416f-ba65-7f608c5c1693" elementFormDefault="qualified">
+    <xsd:import namespace="http://schemas.microsoft.com/office/2006/documentManagement/types"/>
+    <xsd:import namespace="http://schemas.microsoft.com/office/infopath/2007/PartnerControls"/>
+    <xsd:element name="SharedWithUsers" ma:index="10" nillable="true" ma:displayName="Jaettu" ma:internalName="SharedWithUsers" ma:readOnly="true">
+      <xsd:complexType>
+        <xsd:complexContent>
+          <xsd:extension base="dms:UserMulti">
+            <xsd:sequence>
+              <xsd:element name="UserInfo" minOccurs="0" maxOccurs="unbounded">
+                <xsd:complexType>
+                  <xsd:sequence>
+                    <xsd:element name="DisplayName" type="xsd:string" minOccurs="0"/>
+                    <xsd:element name="AccountId" type="dms:UserId" minOccurs="0" nillable="true"/>
+                    <xsd:element name="AccountType" type="xsd:string" minOccurs="0"/>
+                  </xsd:sequence>
+                </xsd:complexType>
+              </xsd:element>
+            </xsd:sequence>
+          </xsd:extension>
+        </xsd:complexContent>
+      </xsd:complexType>
+    </xsd:element>
+    <xsd:element name="SharedWithDetails" ma:index="11" nillable="true" ma:displayName="Jakamisen tiedot" ma:internalName="SharedWithDetails" ma:readOnly="true">
+      <xsd:simpleType>
+        <xsd:restriction base="dms:Note">
+          <xsd:maxLength value="255"/>
+        </xsd:restriction>
+      </xsd:simpleType>
+    </xsd:element>
+  </xsd:schema>
+  <xsd:schema xmlns="http://schemas.openxmlformats.org/package/2006/metadata/core-properties" xmlns:xsd="http://www.w3.org/2001/XMLSchema" xmlns:xsi="http://www.w3.org/2001/XMLSchema-instance" xmlns:dc="http://purl.org/dc/elements/1.1/" xmlns:dcterms="http://purl.org/dc/terms/" xmlns:odoc="http://schemas.microsoft.com/internal/obd" targetNamespace="http://schemas.openxmlformats.org/package/2006/metadata/core-properties" elementFormDefault="qualified" attributeFormDefault="unqualified" blockDefault="#all">
+    <xsd:import namespace="http://purl.org/dc/elements/1.1/" schemaLocation="http://dublincore.org/schemas/xmls/qdc/2003/04/02/dc.xsd"/>
+    <xsd:import namespace="http://purl.org/dc/terms/" schemaLocation="http://dublincore.org/schemas/xmls/qdc/2003/04/02/dcterms.xsd"/>
+    <xsd:element name="coreProperties" type="CT_coreProperties"/>
+    <xsd:complexType name="CT_coreProperties">
+      <xsd:all>
+        <xsd:element ref="dc:creator" minOccurs="0" maxOccurs="1"/>
+        <xsd:element ref="dcterms:created" minOccurs="0" maxOccurs="1"/>
+        <xsd:element ref="dc:identifier" minOccurs="0" maxOccurs="1"/>
+        <xsd:element name="contentType" minOccurs="0" maxOccurs="1" type="xsd:string" ma:index="0" ma:displayName="Sisältölaji"/>
+        <xsd:element ref="dc:title" minOccurs="0" maxOccurs="1" ma:index="4" ma:displayName="Otsikko"/>
+        <xsd:element ref="dc:subject" minOccurs="0" maxOccurs="1"/>
+        <xsd:element ref="dc:description" minOccurs="0" maxOccurs="1"/>
+        <xsd:element name="keywords" minOccurs="0" maxOccurs="1" type="xsd:string"/>
+        <xsd:element ref="dc:language" minOccurs="0" maxOccurs="1"/>
+        <xsd:element name="category" minOccurs="0" maxOccurs="1" type="xsd:string"/>
+        <xsd:element name="version" minOccurs="0" maxOccurs="1" type="xsd:string"/>
+        <xsd:element name="revision" minOccurs="0" maxOccurs="1" type="xsd:string">
+          <xsd:annotation>
+            <xsd:documentation>
+                        This value indicates the number of saves or revisions. The application is responsible for updating this value after each revision.
+                    </xsd:documentation>
+          </xsd:annotation>
+        </xsd:element>
+        <xsd:element name="lastModifiedBy" minOccurs="0" maxOccurs="1" type="xsd:string"/>
+        <xsd:element ref="dcterms:modified" minOccurs="0" maxOccurs="1"/>
+        <xsd:element name="contentStatus" minOccurs="0" maxOccurs="1" type="xsd:string"/>
+      </xsd:all>
+    </xsd:complexType>
+  </xsd:schema>
+  <xs:schema xmlns:pc="http://schemas.microsoft.com/office/infopath/2007/PartnerControls" xmlns:xs="http://www.w3.org/2001/XMLSchema" targetNamespace="http://schemas.microsoft.com/office/infopath/2007/PartnerControls" elementFormDefault="qualified" attributeFormDefault="unqualified">
+    <xs:element name="Person">
+      <xs:complexType>
+        <xs:sequence>
+          <xs:element ref="pc:DisplayName" minOccurs="0"/>
+          <xs:element ref="pc:AccountId" minOccurs="0"/>
+          <xs:element ref="pc:AccountType" minOccurs="0"/>
+        </xs:sequence>
+      </xs:complexType>
+    </xs:element>
+    <xs:element name="DisplayName" type="xs:string"/>
+    <xs:element name="AccountId" type="xs:string"/>
+    <xs:element name="AccountType" type="xs:string"/>
+    <xs:element name="BDCAssociatedEntity">
+      <xs:complexType>
+        <xs:sequence>
+          <xs:element ref="pc:BDCEntity" minOccurs="0" maxOccurs="unbounded"/>
+        </xs:sequence>
+        <xs:attribute ref="pc:EntityNamespace"/>
+        <xs:attribute ref="pc:EntityName"/>
+        <xs:attribute ref="pc:SystemInstanceName"/>
+        <xs:attribute ref="pc:AssociationName"/>
+      </xs:complexType>
+    </xs:element>
+    <xs:attribute name="EntityNamespace" type="xs:string"/>
+    <xs:attribute name="EntityName" type="xs:string"/>
+    <xs:attribute name="SystemInstanceName" type="xs:string"/>
+    <xs:attribute name="AssociationName" type="xs:string"/>
+    <xs:element name="BDCEntity">
+      <xs:complexType>
+        <xs:sequence>
+          <xs:element ref="pc:EntityDisplayName" minOccurs="0"/>
+          <xs:element ref="pc:EntityInstanceReference" minOccurs="0"/>
+          <xs:element ref="pc:EntityId1" minOccurs="0"/>
+          <xs:element ref="pc:EntityId2" minOccurs="0"/>
+          <xs:element ref="pc:EntityId3" minOccurs="0"/>
+          <xs:element ref="pc:EntityId4" minOccurs="0"/>
+          <xs:element ref="pc:EntityId5" minOccurs="0"/>
+        </xs:sequence>
+      </xs:complexType>
+    </xs:element>
+    <xs:element name="EntityDisplayName" type="xs:string"/>
+    <xs:element name="EntityInstanceReference" type="xs:string"/>
+    <xs:element name="EntityId1" type="xs:string"/>
+    <xs:element name="EntityId2" type="xs:string"/>
+    <xs:element name="EntityId3" type="xs:string"/>
+    <xs:element name="EntityId4" type="xs:string"/>
+    <xs:element name="EntityId5" type="xs:string"/>
+    <xs:element name="Terms">
+      <xs:complexType>
+        <xs:sequence>
+          <xs:element ref="pc:TermInfo" minOccurs="0" maxOccurs="unbounded"/>
+        </xs:sequence>
+      </xs:complexType>
+    </xs:element>
+    <xs:element name="TermInfo">
+      <xs:complexType>
+        <xs:sequence>
+          <xs:element ref="pc:TermName" minOccurs="0"/>
+          <xs:element ref="pc:TermId" minOccurs="0"/>
+        </xs:sequence>
+      </xs:complexType>
+    </xs:element>
+    <xs:element name="TermName" type="xs:string"/>
+    <xs:element name="TermId" type="xs:string"/>
+  </xs:schema>
+</ct:contentTypeSchema>
+</file>
+
+<file path=customXml/item3.xml><?xml version="1.0" encoding="utf-8"?>
+<?mso-contentType ?>
+<FormTemplates xmlns="http://schemas.microsoft.com/sharepoint/v3/contenttype/forms">
+  <Display>DocumentLibraryForm</Display>
+  <Edit>DocumentLibraryForm</Edit>
+  <New>DocumentLibraryForm</New>
+</FormTemplates>
+</file>
+
+<file path=customXml/item4.xml><?xml version="1.0" encoding="utf-8"?>
+<b:Sources xmlns:b="http://schemas.openxmlformats.org/officeDocument/2006/bibliography" xmlns="http://schemas.openxmlformats.org/officeDocument/2006/bibliography" SelectedStyle="\APASixthEditionOfficeOnline.xsl" StyleName="APA" Version="6"/>
+</file>
+
 <file path=customXml/itemProps1.xml><?xml version="1.0" encoding="utf-8"?>
-<ds:datastoreItem xmlns:ds="http://schemas.openxmlformats.org/officeDocument/2006/customXml" ds:itemID="{867ED48A-3CAD-4C4B-A002-9A110C417860}">
+<ds:datastoreItem xmlns:ds="http://schemas.openxmlformats.org/officeDocument/2006/customXml" ds:itemID="{C7B6C8C3-A169-4831-ABF0-414CA2F584D3}">
   <ds:schemaRefs>
-    <ds:schemaRef ds:uri="http://schemas.openxmlformats.org/officeDocument/2006/bibliography"/>
+    <ds:schemaRef ds:uri="http://schemas.microsoft.com/office/2006/metadata/properties"/>
+    <ds:schemaRef ds:uri="http://schemas.microsoft.com/office/infopath/2007/PartnerControls"/>
+    <ds:schemaRef ds:uri="a03b8f83-c94d-416f-ba65-7f608c5c1693"/>
   </ds:schemaRefs>
 </ds:datastoreItem>
 </file>
 
 <file path=customXml/itemProps2.xml><?xml version="1.0" encoding="utf-8"?>
-<ds:datastoreItem xmlns:ds="http://schemas.openxmlformats.org/officeDocument/2006/customXml" ds:itemID="{21596DFD-5EFF-4EE9-89EE-B6256251F4A8}">
-  <ds:schemaRefs>
-    <ds:schemaRef ds:uri="http://schemas.microsoft.com/sharepoint/v3/contenttype/forms"/>
-  </ds:schemaRefs>
-</ds:datastoreItem>
-</file>
-
-<file path=customXml/itemProps3.xml><?xml version="1.0" encoding="utf-8"?>
 <ds:datastoreItem xmlns:ds="http://schemas.openxmlformats.org/officeDocument/2006/customXml" ds:itemID="{A46C1D93-63DF-44AA-875F-0CF4DAC5BF4D}">
   <ds:schemaRefs>
     <ds:schemaRef ds:uri="http://schemas.microsoft.com/office/2006/metadata/contentType"/>
@@ -4290,12 +4305,18 @@
 </ds:datastoreItem>
 </file>
 
+<file path=customXml/itemProps3.xml><?xml version="1.0" encoding="utf-8"?>
+<ds:datastoreItem xmlns:ds="http://schemas.openxmlformats.org/officeDocument/2006/customXml" ds:itemID="{21596DFD-5EFF-4EE9-89EE-B6256251F4A8}">
+  <ds:schemaRefs>
+    <ds:schemaRef ds:uri="http://schemas.microsoft.com/sharepoint/v3/contenttype/forms"/>
+  </ds:schemaRefs>
+</ds:datastoreItem>
+</file>
+
 <file path=customXml/itemProps4.xml><?xml version="1.0" encoding="utf-8"?>
-<ds:datastoreItem xmlns:ds="http://schemas.openxmlformats.org/officeDocument/2006/customXml" ds:itemID="{C7B6C8C3-A169-4831-ABF0-414CA2F584D3}">
+<ds:datastoreItem xmlns:ds="http://schemas.openxmlformats.org/officeDocument/2006/customXml" ds:itemID="{867ED48A-3CAD-4C4B-A002-9A110C417860}">
   <ds:schemaRefs>
-    <ds:schemaRef ds:uri="http://schemas.microsoft.com/office/2006/metadata/properties"/>
-    <ds:schemaRef ds:uri="http://schemas.microsoft.com/office/infopath/2007/PartnerControls"/>
-    <ds:schemaRef ds:uri="a03b8f83-c94d-416f-ba65-7f608c5c1693"/>
+    <ds:schemaRef ds:uri="http://schemas.openxmlformats.org/officeDocument/2006/bibliography"/>
   </ds:schemaRefs>
 </ds:datastoreItem>
 </file>
</xml_diff>

<commit_message>
Update live app URL on Netlify.
</commit_message>
<xml_diff>
--- a/documents/curriculus-report.docx
+++ b/documents/curriculus-report.docx
@@ -1145,7 +1145,7 @@
           <w:rPr>
             <w:rStyle w:val="Hyperlink"/>
           </w:rPr>
-          <w:t>https://fascinating-bunny-10c96f.netlify.app</w:t>
+          <w:t>https://curriculus.netlify.app</w:t>
         </w:r>
       </w:hyperlink>
       <w:r>
@@ -3907,6 +3907,183 @@
 </file>
 
 <file path=customXml/item1.xml><?xml version="1.0" encoding="utf-8"?>
+<ct:contentTypeSchema xmlns:ct="http://schemas.microsoft.com/office/2006/metadata/contentType" xmlns:ma="http://schemas.microsoft.com/office/2006/metadata/properties/metaAttributes" ct:_="" ma:_="" ma:contentTypeName="Asiakirja" ma:contentTypeID="0x0101004093BCCABBDCBF43AC4B7B7DFE63025E" ma:contentTypeVersion="6" ma:contentTypeDescription="Luo uusi asiakirja." ma:contentTypeScope="" ma:versionID="b74c18d7812ae10b4fc256135d6f111a">
+  <xsd:schema xmlns:xsd="http://www.w3.org/2001/XMLSchema" xmlns:xs="http://www.w3.org/2001/XMLSchema" xmlns:p="http://schemas.microsoft.com/office/2006/metadata/properties" xmlns:ns2="197955f4-ce26-443b-aeb7-f9a4aeb44b4f" xmlns:ns3="a03b8f83-c94d-416f-ba65-7f608c5c1693" targetNamespace="http://schemas.microsoft.com/office/2006/metadata/properties" ma:root="true" ma:fieldsID="de3bcc1260c752bd654308bc2a44ef3d" ns2:_="" ns3:_="">
+    <xsd:import namespace="197955f4-ce26-443b-aeb7-f9a4aeb44b4f"/>
+    <xsd:import namespace="a03b8f83-c94d-416f-ba65-7f608c5c1693"/>
+    <xsd:element name="properties">
+      <xsd:complexType>
+        <xsd:sequence>
+          <xsd:element name="documentManagement">
+            <xsd:complexType>
+              <xsd:all>
+                <xsd:element ref="ns2:MediaServiceMetadata" minOccurs="0"/>
+                <xsd:element ref="ns2:MediaServiceFastMetadata" minOccurs="0"/>
+                <xsd:element ref="ns3:SharedWithUsers" minOccurs="0"/>
+                <xsd:element ref="ns3:SharedWithDetails" minOccurs="0"/>
+                <xsd:element ref="ns2:MediaServiceObjectDetectorVersions" minOccurs="0"/>
+                <xsd:element ref="ns2:MediaServiceSearchProperties" minOccurs="0"/>
+              </xsd:all>
+            </xsd:complexType>
+          </xsd:element>
+        </xsd:sequence>
+      </xsd:complexType>
+    </xsd:element>
+  </xsd:schema>
+  <xsd:schema xmlns:xsd="http://www.w3.org/2001/XMLSchema" xmlns:xs="http://www.w3.org/2001/XMLSchema" xmlns:dms="http://schemas.microsoft.com/office/2006/documentManagement/types" xmlns:pc="http://schemas.microsoft.com/office/infopath/2007/PartnerControls" targetNamespace="197955f4-ce26-443b-aeb7-f9a4aeb44b4f" elementFormDefault="qualified">
+    <xsd:import namespace="http://schemas.microsoft.com/office/2006/documentManagement/types"/>
+    <xsd:import namespace="http://schemas.microsoft.com/office/infopath/2007/PartnerControls"/>
+    <xsd:element name="MediaServiceMetadata" ma:index="8" nillable="true" ma:displayName="MediaServiceMetadata" ma:hidden="true" ma:internalName="MediaServiceMetadata" ma:readOnly="true">
+      <xsd:simpleType>
+        <xsd:restriction base="dms:Note"/>
+      </xsd:simpleType>
+    </xsd:element>
+    <xsd:element name="MediaServiceFastMetadata" ma:index="9" nillable="true" ma:displayName="MediaServiceFastMetadata" ma:hidden="true" ma:internalName="MediaServiceFastMetadata" ma:readOnly="true">
+      <xsd:simpleType>
+        <xsd:restriction base="dms:Note"/>
+      </xsd:simpleType>
+    </xsd:element>
+    <xsd:element name="MediaServiceObjectDetectorVersions" ma:index="12" nillable="true" ma:displayName="MediaServiceObjectDetectorVersions" ma:hidden="true" ma:indexed="true" ma:internalName="MediaServiceObjectDetectorVersions" ma:readOnly="true">
+      <xsd:simpleType>
+        <xsd:restriction base="dms:Text"/>
+      </xsd:simpleType>
+    </xsd:element>
+    <xsd:element name="MediaServiceSearchProperties" ma:index="13" nillable="true" ma:displayName="MediaServiceSearchProperties" ma:hidden="true" ma:internalName="MediaServiceSearchProperties" ma:readOnly="true">
+      <xsd:simpleType>
+        <xsd:restriction base="dms:Note"/>
+      </xsd:simpleType>
+    </xsd:element>
+  </xsd:schema>
+  <xsd:schema xmlns:xsd="http://www.w3.org/2001/XMLSchema" xmlns:xs="http://www.w3.org/2001/XMLSchema" xmlns:dms="http://schemas.microsoft.com/office/2006/documentManagement/types" xmlns:pc="http://schemas.microsoft.com/office/infopath/2007/PartnerControls" targetNamespace="a03b8f83-c94d-416f-ba65-7f608c5c1693" elementFormDefault="qualified">
+    <xsd:import namespace="http://schemas.microsoft.com/office/2006/documentManagement/types"/>
+    <xsd:import namespace="http://schemas.microsoft.com/office/infopath/2007/PartnerControls"/>
+    <xsd:element name="SharedWithUsers" ma:index="10" nillable="true" ma:displayName="Jaettu" ma:internalName="SharedWithUsers" ma:readOnly="true">
+      <xsd:complexType>
+        <xsd:complexContent>
+          <xsd:extension base="dms:UserMulti">
+            <xsd:sequence>
+              <xsd:element name="UserInfo" minOccurs="0" maxOccurs="unbounded">
+                <xsd:complexType>
+                  <xsd:sequence>
+                    <xsd:element name="DisplayName" type="xsd:string" minOccurs="0"/>
+                    <xsd:element name="AccountId" type="dms:UserId" minOccurs="0" nillable="true"/>
+                    <xsd:element name="AccountType" type="xsd:string" minOccurs="0"/>
+                  </xsd:sequence>
+                </xsd:complexType>
+              </xsd:element>
+            </xsd:sequence>
+          </xsd:extension>
+        </xsd:complexContent>
+      </xsd:complexType>
+    </xsd:element>
+    <xsd:element name="SharedWithDetails" ma:index="11" nillable="true" ma:displayName="Jakamisen tiedot" ma:internalName="SharedWithDetails" ma:readOnly="true">
+      <xsd:simpleType>
+        <xsd:restriction base="dms:Note">
+          <xsd:maxLength value="255"/>
+        </xsd:restriction>
+      </xsd:simpleType>
+    </xsd:element>
+  </xsd:schema>
+  <xsd:schema xmlns="http://schemas.openxmlformats.org/package/2006/metadata/core-properties" xmlns:xsd="http://www.w3.org/2001/XMLSchema" xmlns:xsi="http://www.w3.org/2001/XMLSchema-instance" xmlns:dc="http://purl.org/dc/elements/1.1/" xmlns:dcterms="http://purl.org/dc/terms/" xmlns:odoc="http://schemas.microsoft.com/internal/obd" targetNamespace="http://schemas.openxmlformats.org/package/2006/metadata/core-properties" elementFormDefault="qualified" attributeFormDefault="unqualified" blockDefault="#all">
+    <xsd:import namespace="http://purl.org/dc/elements/1.1/" schemaLocation="http://dublincore.org/schemas/xmls/qdc/2003/04/02/dc.xsd"/>
+    <xsd:import namespace="http://purl.org/dc/terms/" schemaLocation="http://dublincore.org/schemas/xmls/qdc/2003/04/02/dcterms.xsd"/>
+    <xsd:element name="coreProperties" type="CT_coreProperties"/>
+    <xsd:complexType name="CT_coreProperties">
+      <xsd:all>
+        <xsd:element ref="dc:creator" minOccurs="0" maxOccurs="1"/>
+        <xsd:element ref="dcterms:created" minOccurs="0" maxOccurs="1"/>
+        <xsd:element ref="dc:identifier" minOccurs="0" maxOccurs="1"/>
+        <xsd:element name="contentType" minOccurs="0" maxOccurs="1" type="xsd:string" ma:index="0" ma:displayName="Sisältölaji"/>
+        <xsd:element ref="dc:title" minOccurs="0" maxOccurs="1" ma:index="4" ma:displayName="Otsikko"/>
+        <xsd:element ref="dc:subject" minOccurs="0" maxOccurs="1"/>
+        <xsd:element ref="dc:description" minOccurs="0" maxOccurs="1"/>
+        <xsd:element name="keywords" minOccurs="0" maxOccurs="1" type="xsd:string"/>
+        <xsd:element ref="dc:language" minOccurs="0" maxOccurs="1"/>
+        <xsd:element name="category" minOccurs="0" maxOccurs="1" type="xsd:string"/>
+        <xsd:element name="version" minOccurs="0" maxOccurs="1" type="xsd:string"/>
+        <xsd:element name="revision" minOccurs="0" maxOccurs="1" type="xsd:string">
+          <xsd:annotation>
+            <xsd:documentation>
+                        This value indicates the number of saves or revisions. The application is responsible for updating this value after each revision.
+                    </xsd:documentation>
+          </xsd:annotation>
+        </xsd:element>
+        <xsd:element name="lastModifiedBy" minOccurs="0" maxOccurs="1" type="xsd:string"/>
+        <xsd:element ref="dcterms:modified" minOccurs="0" maxOccurs="1"/>
+        <xsd:element name="contentStatus" minOccurs="0" maxOccurs="1" type="xsd:string"/>
+      </xsd:all>
+    </xsd:complexType>
+  </xsd:schema>
+  <xs:schema xmlns:pc="http://schemas.microsoft.com/office/infopath/2007/PartnerControls" xmlns:xs="http://www.w3.org/2001/XMLSchema" targetNamespace="http://schemas.microsoft.com/office/infopath/2007/PartnerControls" elementFormDefault="qualified" attributeFormDefault="unqualified">
+    <xs:element name="Person">
+      <xs:complexType>
+        <xs:sequence>
+          <xs:element ref="pc:DisplayName" minOccurs="0"/>
+          <xs:element ref="pc:AccountId" minOccurs="0"/>
+          <xs:element ref="pc:AccountType" minOccurs="0"/>
+        </xs:sequence>
+      </xs:complexType>
+    </xs:element>
+    <xs:element name="DisplayName" type="xs:string"/>
+    <xs:element name="AccountId" type="xs:string"/>
+    <xs:element name="AccountType" type="xs:string"/>
+    <xs:element name="BDCAssociatedEntity">
+      <xs:complexType>
+        <xs:sequence>
+          <xs:element ref="pc:BDCEntity" minOccurs="0" maxOccurs="unbounded"/>
+        </xs:sequence>
+        <xs:attribute ref="pc:EntityNamespace"/>
+        <xs:attribute ref="pc:EntityName"/>
+        <xs:attribute ref="pc:SystemInstanceName"/>
+        <xs:attribute ref="pc:AssociationName"/>
+      </xs:complexType>
+    </xs:element>
+    <xs:attribute name="EntityNamespace" type="xs:string"/>
+    <xs:attribute name="EntityName" type="xs:string"/>
+    <xs:attribute name="SystemInstanceName" type="xs:string"/>
+    <xs:attribute name="AssociationName" type="xs:string"/>
+    <xs:element name="BDCEntity">
+      <xs:complexType>
+        <xs:sequence>
+          <xs:element ref="pc:EntityDisplayName" minOccurs="0"/>
+          <xs:element ref="pc:EntityInstanceReference" minOccurs="0"/>
+          <xs:element ref="pc:EntityId1" minOccurs="0"/>
+          <xs:element ref="pc:EntityId2" minOccurs="0"/>
+          <xs:element ref="pc:EntityId3" minOccurs="0"/>
+          <xs:element ref="pc:EntityId4" minOccurs="0"/>
+          <xs:element ref="pc:EntityId5" minOccurs="0"/>
+        </xs:sequence>
+      </xs:complexType>
+    </xs:element>
+    <xs:element name="EntityDisplayName" type="xs:string"/>
+    <xs:element name="EntityInstanceReference" type="xs:string"/>
+    <xs:element name="EntityId1" type="xs:string"/>
+    <xs:element name="EntityId2" type="xs:string"/>
+    <xs:element name="EntityId3" type="xs:string"/>
+    <xs:element name="EntityId4" type="xs:string"/>
+    <xs:element name="EntityId5" type="xs:string"/>
+    <xs:element name="Terms">
+      <xs:complexType>
+        <xs:sequence>
+          <xs:element ref="pc:TermInfo" minOccurs="0" maxOccurs="unbounded"/>
+        </xs:sequence>
+      </xs:complexType>
+    </xs:element>
+    <xs:element name="TermInfo">
+      <xs:complexType>
+        <xs:sequence>
+          <xs:element ref="pc:TermName" minOccurs="0"/>
+          <xs:element ref="pc:TermId" minOccurs="0"/>
+        </xs:sequence>
+      </xs:complexType>
+    </xs:element>
+    <xs:element name="TermName" type="xs:string"/>
+    <xs:element name="TermId" type="xs:string"/>
+  </xs:schema>
+</ct:contentTypeSchema>
+</file>
+
+<file path=customXml/item2.xml><?xml version="1.0" encoding="utf-8"?>
 <p:properties xmlns:p="http://schemas.microsoft.com/office/2006/metadata/properties" xmlns:xsi="http://www.w3.org/2001/XMLSchema-instance" xmlns:pc="http://schemas.microsoft.com/office/infopath/2007/PartnerControls">
   <documentManagement>
     <SharedWithUsers xmlns="a03b8f83-c94d-416f-ba65-7f608c5c1693">
@@ -4110,184 +4287,11 @@
 </p:properties>
 </file>
 
-<file path=customXml/item2.xml><?xml version="1.0" encoding="utf-8"?>
-<ct:contentTypeSchema xmlns:ct="http://schemas.microsoft.com/office/2006/metadata/contentType" xmlns:ma="http://schemas.microsoft.com/office/2006/metadata/properties/metaAttributes" ct:_="" ma:_="" ma:contentTypeName="Asiakirja" ma:contentTypeID="0x0101004093BCCABBDCBF43AC4B7B7DFE63025E" ma:contentTypeVersion="6" ma:contentTypeDescription="Luo uusi asiakirja." ma:contentTypeScope="" ma:versionID="b74c18d7812ae10b4fc256135d6f111a">
-  <xsd:schema xmlns:xsd="http://www.w3.org/2001/XMLSchema" xmlns:xs="http://www.w3.org/2001/XMLSchema" xmlns:p="http://schemas.microsoft.com/office/2006/metadata/properties" xmlns:ns2="197955f4-ce26-443b-aeb7-f9a4aeb44b4f" xmlns:ns3="a03b8f83-c94d-416f-ba65-7f608c5c1693" targetNamespace="http://schemas.microsoft.com/office/2006/metadata/properties" ma:root="true" ma:fieldsID="de3bcc1260c752bd654308bc2a44ef3d" ns2:_="" ns3:_="">
-    <xsd:import namespace="197955f4-ce26-443b-aeb7-f9a4aeb44b4f"/>
-    <xsd:import namespace="a03b8f83-c94d-416f-ba65-7f608c5c1693"/>
-    <xsd:element name="properties">
-      <xsd:complexType>
-        <xsd:sequence>
-          <xsd:element name="documentManagement">
-            <xsd:complexType>
-              <xsd:all>
-                <xsd:element ref="ns2:MediaServiceMetadata" minOccurs="0"/>
-                <xsd:element ref="ns2:MediaServiceFastMetadata" minOccurs="0"/>
-                <xsd:element ref="ns3:SharedWithUsers" minOccurs="0"/>
-                <xsd:element ref="ns3:SharedWithDetails" minOccurs="0"/>
-                <xsd:element ref="ns2:MediaServiceObjectDetectorVersions" minOccurs="0"/>
-                <xsd:element ref="ns2:MediaServiceSearchProperties" minOccurs="0"/>
-              </xsd:all>
-            </xsd:complexType>
-          </xsd:element>
-        </xsd:sequence>
-      </xsd:complexType>
-    </xsd:element>
-  </xsd:schema>
-  <xsd:schema xmlns:xsd="http://www.w3.org/2001/XMLSchema" xmlns:xs="http://www.w3.org/2001/XMLSchema" xmlns:dms="http://schemas.microsoft.com/office/2006/documentManagement/types" xmlns:pc="http://schemas.microsoft.com/office/infopath/2007/PartnerControls" targetNamespace="197955f4-ce26-443b-aeb7-f9a4aeb44b4f" elementFormDefault="qualified">
-    <xsd:import namespace="http://schemas.microsoft.com/office/2006/documentManagement/types"/>
-    <xsd:import namespace="http://schemas.microsoft.com/office/infopath/2007/PartnerControls"/>
-    <xsd:element name="MediaServiceMetadata" ma:index="8" nillable="true" ma:displayName="MediaServiceMetadata" ma:hidden="true" ma:internalName="MediaServiceMetadata" ma:readOnly="true">
-      <xsd:simpleType>
-        <xsd:restriction base="dms:Note"/>
-      </xsd:simpleType>
-    </xsd:element>
-    <xsd:element name="MediaServiceFastMetadata" ma:index="9" nillable="true" ma:displayName="MediaServiceFastMetadata" ma:hidden="true" ma:internalName="MediaServiceFastMetadata" ma:readOnly="true">
-      <xsd:simpleType>
-        <xsd:restriction base="dms:Note"/>
-      </xsd:simpleType>
-    </xsd:element>
-    <xsd:element name="MediaServiceObjectDetectorVersions" ma:index="12" nillable="true" ma:displayName="MediaServiceObjectDetectorVersions" ma:hidden="true" ma:indexed="true" ma:internalName="MediaServiceObjectDetectorVersions" ma:readOnly="true">
-      <xsd:simpleType>
-        <xsd:restriction base="dms:Text"/>
-      </xsd:simpleType>
-    </xsd:element>
-    <xsd:element name="MediaServiceSearchProperties" ma:index="13" nillable="true" ma:displayName="MediaServiceSearchProperties" ma:hidden="true" ma:internalName="MediaServiceSearchProperties" ma:readOnly="true">
-      <xsd:simpleType>
-        <xsd:restriction base="dms:Note"/>
-      </xsd:simpleType>
-    </xsd:element>
-  </xsd:schema>
-  <xsd:schema xmlns:xsd="http://www.w3.org/2001/XMLSchema" xmlns:xs="http://www.w3.org/2001/XMLSchema" xmlns:dms="http://schemas.microsoft.com/office/2006/documentManagement/types" xmlns:pc="http://schemas.microsoft.com/office/infopath/2007/PartnerControls" targetNamespace="a03b8f83-c94d-416f-ba65-7f608c5c1693" elementFormDefault="qualified">
-    <xsd:import namespace="http://schemas.microsoft.com/office/2006/documentManagement/types"/>
-    <xsd:import namespace="http://schemas.microsoft.com/office/infopath/2007/PartnerControls"/>
-    <xsd:element name="SharedWithUsers" ma:index="10" nillable="true" ma:displayName="Jaettu" ma:internalName="SharedWithUsers" ma:readOnly="true">
-      <xsd:complexType>
-        <xsd:complexContent>
-          <xsd:extension base="dms:UserMulti">
-            <xsd:sequence>
-              <xsd:element name="UserInfo" minOccurs="0" maxOccurs="unbounded">
-                <xsd:complexType>
-                  <xsd:sequence>
-                    <xsd:element name="DisplayName" type="xsd:string" minOccurs="0"/>
-                    <xsd:element name="AccountId" type="dms:UserId" minOccurs="0" nillable="true"/>
-                    <xsd:element name="AccountType" type="xsd:string" minOccurs="0"/>
-                  </xsd:sequence>
-                </xsd:complexType>
-              </xsd:element>
-            </xsd:sequence>
-          </xsd:extension>
-        </xsd:complexContent>
-      </xsd:complexType>
-    </xsd:element>
-    <xsd:element name="SharedWithDetails" ma:index="11" nillable="true" ma:displayName="Jakamisen tiedot" ma:internalName="SharedWithDetails" ma:readOnly="true">
-      <xsd:simpleType>
-        <xsd:restriction base="dms:Note">
-          <xsd:maxLength value="255"/>
-        </xsd:restriction>
-      </xsd:simpleType>
-    </xsd:element>
-  </xsd:schema>
-  <xsd:schema xmlns="http://schemas.openxmlformats.org/package/2006/metadata/core-properties" xmlns:xsd="http://www.w3.org/2001/XMLSchema" xmlns:xsi="http://www.w3.org/2001/XMLSchema-instance" xmlns:dc="http://purl.org/dc/elements/1.1/" xmlns:dcterms="http://purl.org/dc/terms/" xmlns:odoc="http://schemas.microsoft.com/internal/obd" targetNamespace="http://schemas.openxmlformats.org/package/2006/metadata/core-properties" elementFormDefault="qualified" attributeFormDefault="unqualified" blockDefault="#all">
-    <xsd:import namespace="http://purl.org/dc/elements/1.1/" schemaLocation="http://dublincore.org/schemas/xmls/qdc/2003/04/02/dc.xsd"/>
-    <xsd:import namespace="http://purl.org/dc/terms/" schemaLocation="http://dublincore.org/schemas/xmls/qdc/2003/04/02/dcterms.xsd"/>
-    <xsd:element name="coreProperties" type="CT_coreProperties"/>
-    <xsd:complexType name="CT_coreProperties">
-      <xsd:all>
-        <xsd:element ref="dc:creator" minOccurs="0" maxOccurs="1"/>
-        <xsd:element ref="dcterms:created" minOccurs="0" maxOccurs="1"/>
-        <xsd:element ref="dc:identifier" minOccurs="0" maxOccurs="1"/>
-        <xsd:element name="contentType" minOccurs="0" maxOccurs="1" type="xsd:string" ma:index="0" ma:displayName="Sisältölaji"/>
-        <xsd:element ref="dc:title" minOccurs="0" maxOccurs="1" ma:index="4" ma:displayName="Otsikko"/>
-        <xsd:element ref="dc:subject" minOccurs="0" maxOccurs="1"/>
-        <xsd:element ref="dc:description" minOccurs="0" maxOccurs="1"/>
-        <xsd:element name="keywords" minOccurs="0" maxOccurs="1" type="xsd:string"/>
-        <xsd:element ref="dc:language" minOccurs="0" maxOccurs="1"/>
-        <xsd:element name="category" minOccurs="0" maxOccurs="1" type="xsd:string"/>
-        <xsd:element name="version" minOccurs="0" maxOccurs="1" type="xsd:string"/>
-        <xsd:element name="revision" minOccurs="0" maxOccurs="1" type="xsd:string">
-          <xsd:annotation>
-            <xsd:documentation>
-                        This value indicates the number of saves or revisions. The application is responsible for updating this value after each revision.
-                    </xsd:documentation>
-          </xsd:annotation>
-        </xsd:element>
-        <xsd:element name="lastModifiedBy" minOccurs="0" maxOccurs="1" type="xsd:string"/>
-        <xsd:element ref="dcterms:modified" minOccurs="0" maxOccurs="1"/>
-        <xsd:element name="contentStatus" minOccurs="0" maxOccurs="1" type="xsd:string"/>
-      </xsd:all>
-    </xsd:complexType>
-  </xsd:schema>
-  <xs:schema xmlns:pc="http://schemas.microsoft.com/office/infopath/2007/PartnerControls" xmlns:xs="http://www.w3.org/2001/XMLSchema" targetNamespace="http://schemas.microsoft.com/office/infopath/2007/PartnerControls" elementFormDefault="qualified" attributeFormDefault="unqualified">
-    <xs:element name="Person">
-      <xs:complexType>
-        <xs:sequence>
-          <xs:element ref="pc:DisplayName" minOccurs="0"/>
-          <xs:element ref="pc:AccountId" minOccurs="0"/>
-          <xs:element ref="pc:AccountType" minOccurs="0"/>
-        </xs:sequence>
-      </xs:complexType>
-    </xs:element>
-    <xs:element name="DisplayName" type="xs:string"/>
-    <xs:element name="AccountId" type="xs:string"/>
-    <xs:element name="AccountType" type="xs:string"/>
-    <xs:element name="BDCAssociatedEntity">
-      <xs:complexType>
-        <xs:sequence>
-          <xs:element ref="pc:BDCEntity" minOccurs="0" maxOccurs="unbounded"/>
-        </xs:sequence>
-        <xs:attribute ref="pc:EntityNamespace"/>
-        <xs:attribute ref="pc:EntityName"/>
-        <xs:attribute ref="pc:SystemInstanceName"/>
-        <xs:attribute ref="pc:AssociationName"/>
-      </xs:complexType>
-    </xs:element>
-    <xs:attribute name="EntityNamespace" type="xs:string"/>
-    <xs:attribute name="EntityName" type="xs:string"/>
-    <xs:attribute name="SystemInstanceName" type="xs:string"/>
-    <xs:attribute name="AssociationName" type="xs:string"/>
-    <xs:element name="BDCEntity">
-      <xs:complexType>
-        <xs:sequence>
-          <xs:element ref="pc:EntityDisplayName" minOccurs="0"/>
-          <xs:element ref="pc:EntityInstanceReference" minOccurs="0"/>
-          <xs:element ref="pc:EntityId1" minOccurs="0"/>
-          <xs:element ref="pc:EntityId2" minOccurs="0"/>
-          <xs:element ref="pc:EntityId3" minOccurs="0"/>
-          <xs:element ref="pc:EntityId4" minOccurs="0"/>
-          <xs:element ref="pc:EntityId5" minOccurs="0"/>
-        </xs:sequence>
-      </xs:complexType>
-    </xs:element>
-    <xs:element name="EntityDisplayName" type="xs:string"/>
-    <xs:element name="EntityInstanceReference" type="xs:string"/>
-    <xs:element name="EntityId1" type="xs:string"/>
-    <xs:element name="EntityId2" type="xs:string"/>
-    <xs:element name="EntityId3" type="xs:string"/>
-    <xs:element name="EntityId4" type="xs:string"/>
-    <xs:element name="EntityId5" type="xs:string"/>
-    <xs:element name="Terms">
-      <xs:complexType>
-        <xs:sequence>
-          <xs:element ref="pc:TermInfo" minOccurs="0" maxOccurs="unbounded"/>
-        </xs:sequence>
-      </xs:complexType>
-    </xs:element>
-    <xs:element name="TermInfo">
-      <xs:complexType>
-        <xs:sequence>
-          <xs:element ref="pc:TermName" minOccurs="0"/>
-          <xs:element ref="pc:TermId" minOccurs="0"/>
-        </xs:sequence>
-      </xs:complexType>
-    </xs:element>
-    <xs:element name="TermName" type="xs:string"/>
-    <xs:element name="TermId" type="xs:string"/>
-  </xs:schema>
-</ct:contentTypeSchema>
+<file path=customXml/item3.xml><?xml version="1.0" encoding="utf-8"?>
+<b:Sources xmlns:b="http://schemas.openxmlformats.org/officeDocument/2006/bibliography" xmlns="http://schemas.openxmlformats.org/officeDocument/2006/bibliography" SelectedStyle="\APASixthEditionOfficeOnline.xsl" StyleName="APA" Version="6"/>
 </file>
 
-<file path=customXml/item3.xml><?xml version="1.0" encoding="utf-8"?>
+<file path=customXml/item4.xml><?xml version="1.0" encoding="utf-8"?>
 <?mso-contentType ?>
 <FormTemplates xmlns="http://schemas.microsoft.com/sharepoint/v3/contenttype/forms">
   <Display>DocumentLibraryForm</Display>
@@ -4296,21 +4300,7 @@
 </FormTemplates>
 </file>
 
-<file path=customXml/item4.xml><?xml version="1.0" encoding="utf-8"?>
-<b:Sources xmlns:b="http://schemas.openxmlformats.org/officeDocument/2006/bibliography" xmlns="http://schemas.openxmlformats.org/officeDocument/2006/bibliography" SelectedStyle="\APASixthEditionOfficeOnline.xsl" StyleName="APA" Version="6"/>
-</file>
-
 <file path=customXml/itemProps1.xml><?xml version="1.0" encoding="utf-8"?>
-<ds:datastoreItem xmlns:ds="http://schemas.openxmlformats.org/officeDocument/2006/customXml" ds:itemID="{C7B6C8C3-A169-4831-ABF0-414CA2F584D3}">
-  <ds:schemaRefs>
-    <ds:schemaRef ds:uri="http://schemas.microsoft.com/office/2006/metadata/properties"/>
-    <ds:schemaRef ds:uri="http://schemas.microsoft.com/office/infopath/2007/PartnerControls"/>
-    <ds:schemaRef ds:uri="a03b8f83-c94d-416f-ba65-7f608c5c1693"/>
-  </ds:schemaRefs>
-</ds:datastoreItem>
-</file>
-
-<file path=customXml/itemProps2.xml><?xml version="1.0" encoding="utf-8"?>
 <ds:datastoreItem xmlns:ds="http://schemas.openxmlformats.org/officeDocument/2006/customXml" ds:itemID="{A46C1D93-63DF-44AA-875F-0CF4DAC5BF4D}">
   <ds:schemaRefs>
     <ds:schemaRef ds:uri="http://schemas.microsoft.com/office/2006/metadata/contentType"/>
@@ -4329,18 +4319,28 @@
 </ds:datastoreItem>
 </file>
 
+<file path=customXml/itemProps2.xml><?xml version="1.0" encoding="utf-8"?>
+<ds:datastoreItem xmlns:ds="http://schemas.openxmlformats.org/officeDocument/2006/customXml" ds:itemID="{C7B6C8C3-A169-4831-ABF0-414CA2F584D3}">
+  <ds:schemaRefs>
+    <ds:schemaRef ds:uri="http://schemas.microsoft.com/office/2006/metadata/properties"/>
+    <ds:schemaRef ds:uri="http://schemas.microsoft.com/office/infopath/2007/PartnerControls"/>
+    <ds:schemaRef ds:uri="a03b8f83-c94d-416f-ba65-7f608c5c1693"/>
+  </ds:schemaRefs>
+</ds:datastoreItem>
+</file>
+
 <file path=customXml/itemProps3.xml><?xml version="1.0" encoding="utf-8"?>
+<ds:datastoreItem xmlns:ds="http://schemas.openxmlformats.org/officeDocument/2006/customXml" ds:itemID="{867ED48A-3CAD-4C4B-A002-9A110C417860}">
+  <ds:schemaRefs>
+    <ds:schemaRef ds:uri="http://schemas.openxmlformats.org/officeDocument/2006/bibliography"/>
+  </ds:schemaRefs>
+</ds:datastoreItem>
+</file>
+
+<file path=customXml/itemProps4.xml><?xml version="1.0" encoding="utf-8"?>
 <ds:datastoreItem xmlns:ds="http://schemas.openxmlformats.org/officeDocument/2006/customXml" ds:itemID="{21596DFD-5EFF-4EE9-89EE-B6256251F4A8}">
   <ds:schemaRefs>
     <ds:schemaRef ds:uri="http://schemas.microsoft.com/sharepoint/v3/contenttype/forms"/>
   </ds:schemaRefs>
 </ds:datastoreItem>
-</file>
-
-<file path=customXml/itemProps4.xml><?xml version="1.0" encoding="utf-8"?>
-<ds:datastoreItem xmlns:ds="http://schemas.openxmlformats.org/officeDocument/2006/customXml" ds:itemID="{867ED48A-3CAD-4C4B-A002-9A110C417860}">
-  <ds:schemaRefs>
-    <ds:schemaRef ds:uri="http://schemas.openxmlformats.org/officeDocument/2006/bibliography"/>
-  </ds:schemaRefs>
-</ds:datastoreItem>
 </file>
</xml_diff>